<commit_message>
binary search and indexOf() on list
</commit_message>
<xml_diff>
--- a/JavaCollections/Java Collections.docx
+++ b/JavaCollections/Java Collections.docx
@@ -2091,6 +2091,2373 @@
         </w:rPr>
         <w:t xml:space="preserve">(); but this will be unmodifiable class. </w:t>
       </w:r>
+    </w:p>
+    <w:p>
+      <w:pPr>
+        <w:pStyle w:val="HTMLPreformatted"/>
+        <w:shd w:val="clear" w:color="auto" w:fill="FFFFFF"/>
+        <w:spacing w:line="276" w:lineRule="auto"/>
+        <w:rPr>
+          <w:rFonts w:asciiTheme="minorHAnsi" w:hAnsiTheme="minorHAnsi" w:cstheme="minorHAnsi"/>
+          <w:color w:val="000000" w:themeColor="text1"/>
+          <w:sz w:val="24"/>
+          <w:szCs w:val="24"/>
+        </w:rPr>
+      </w:pPr>
+    </w:p>
+    <w:p>
+      <w:pPr>
+        <w:pStyle w:val="HTMLPreformatted"/>
+        <w:shd w:val="clear" w:color="auto" w:fill="FFFFFF"/>
+        <w:spacing w:line="276" w:lineRule="auto"/>
+        <w:rPr>
+          <w:rFonts w:asciiTheme="minorHAnsi" w:hAnsiTheme="minorHAnsi" w:cstheme="minorHAnsi"/>
+          <w:color w:val="000000" w:themeColor="text1"/>
+          <w:sz w:val="24"/>
+          <w:szCs w:val="24"/>
+        </w:rPr>
+      </w:pPr>
+    </w:p>
+    <w:p>
+      <w:pPr>
+        <w:pStyle w:val="HTMLPreformatted"/>
+        <w:shd w:val="clear" w:color="auto" w:fill="FFFFFF"/>
+        <w:spacing w:line="276" w:lineRule="auto"/>
+        <w:rPr>
+          <w:rFonts w:asciiTheme="minorHAnsi" w:hAnsiTheme="minorHAnsi" w:cstheme="minorHAnsi"/>
+          <w:b/>
+          <w:bCs/>
+          <w:color w:val="000000" w:themeColor="text1"/>
+          <w:sz w:val="32"/>
+          <w:szCs w:val="32"/>
+          <w:u w:val="single"/>
+        </w:rPr>
+      </w:pPr>
+      <w:proofErr w:type="spellStart"/>
+      <w:r>
+        <w:rPr>
+          <w:rFonts w:asciiTheme="minorHAnsi" w:hAnsiTheme="minorHAnsi" w:cstheme="minorHAnsi"/>
+          <w:b/>
+          <w:bCs/>
+          <w:color w:val="000000" w:themeColor="text1"/>
+          <w:sz w:val="32"/>
+          <w:szCs w:val="32"/>
+          <w:u w:val="single"/>
+        </w:rPr>
+        <w:t>Collections.shuffle</w:t>
+      </w:r>
+      <w:proofErr w:type="spellEnd"/>
+      <w:r>
+        <w:rPr>
+          <w:rFonts w:asciiTheme="minorHAnsi" w:hAnsiTheme="minorHAnsi" w:cstheme="minorHAnsi"/>
+          <w:b/>
+          <w:bCs/>
+          <w:color w:val="000000" w:themeColor="text1"/>
+          <w:sz w:val="32"/>
+          <w:szCs w:val="32"/>
+          <w:u w:val="single"/>
+        </w:rPr>
+        <w:t xml:space="preserve">(), </w:t>
+      </w:r>
+      <w:proofErr w:type="spellStart"/>
+      <w:r>
+        <w:rPr>
+          <w:rFonts w:asciiTheme="minorHAnsi" w:hAnsiTheme="minorHAnsi" w:cstheme="minorHAnsi"/>
+          <w:b/>
+          <w:bCs/>
+          <w:color w:val="000000" w:themeColor="text1"/>
+          <w:sz w:val="32"/>
+          <w:szCs w:val="32"/>
+          <w:u w:val="single"/>
+        </w:rPr>
+        <w:t>Collections.reverse</w:t>
+      </w:r>
+      <w:proofErr w:type="spellEnd"/>
+      <w:r>
+        <w:rPr>
+          <w:rFonts w:asciiTheme="minorHAnsi" w:hAnsiTheme="minorHAnsi" w:cstheme="minorHAnsi"/>
+          <w:b/>
+          <w:bCs/>
+          <w:color w:val="000000" w:themeColor="text1"/>
+          <w:sz w:val="32"/>
+          <w:szCs w:val="32"/>
+          <w:u w:val="single"/>
+        </w:rPr>
+        <w:t>()</w:t>
+      </w:r>
+    </w:p>
+    <w:p>
+      <w:pPr>
+        <w:pStyle w:val="HTMLPreformatted"/>
+        <w:shd w:val="clear" w:color="auto" w:fill="FFFFFF"/>
+        <w:spacing w:line="276" w:lineRule="auto"/>
+        <w:rPr>
+          <w:rFonts w:asciiTheme="minorHAnsi" w:hAnsiTheme="minorHAnsi" w:cstheme="minorHAnsi"/>
+          <w:b/>
+          <w:bCs/>
+          <w:color w:val="000000" w:themeColor="text1"/>
+          <w:sz w:val="32"/>
+          <w:szCs w:val="32"/>
+          <w:u w:val="single"/>
+        </w:rPr>
+      </w:pPr>
+    </w:p>
+    <w:p>
+      <w:pPr>
+        <w:pStyle w:val="HTMLPreformatted"/>
+        <w:shd w:val="clear" w:color="auto" w:fill="FFFFFF"/>
+        <w:rPr>
+          <w:color w:val="000000"/>
+        </w:rPr>
+      </w:pPr>
+      <w:proofErr w:type="spellStart"/>
+      <w:r>
+        <w:rPr>
+          <w:color w:val="000000"/>
+        </w:rPr>
+        <w:t>Collections.</w:t>
+      </w:r>
+      <w:r>
+        <w:rPr>
+          <w:i/>
+          <w:iCs/>
+          <w:color w:val="000000"/>
+        </w:rPr>
+        <w:t>shuffle</w:t>
+      </w:r>
+      <w:proofErr w:type="spellEnd"/>
+      <w:r>
+        <w:rPr>
+          <w:color w:val="000000"/>
+        </w:rPr>
+        <w:t>(deck1);</w:t>
+      </w:r>
+      <w:r>
+        <w:rPr>
+          <w:color w:val="000000"/>
+        </w:rPr>
+        <w:br/>
+      </w:r>
+      <w:proofErr w:type="spellStart"/>
+      <w:r>
+        <w:rPr>
+          <w:color w:val="000000"/>
+        </w:rPr>
+        <w:t>Card.</w:t>
+      </w:r>
+      <w:r>
+        <w:rPr>
+          <w:i/>
+          <w:iCs/>
+          <w:color w:val="000000"/>
+        </w:rPr>
+        <w:t>printDeck</w:t>
+      </w:r>
+      <w:proofErr w:type="spellEnd"/>
+      <w:r>
+        <w:rPr>
+          <w:color w:val="000000"/>
+        </w:rPr>
+        <w:t xml:space="preserve">(deck1, </w:t>
+      </w:r>
+      <w:r>
+        <w:rPr>
+          <w:b/>
+          <w:bCs/>
+          <w:color w:val="008000"/>
+        </w:rPr>
+        <w:t>"Shuffled Deck"</w:t>
+      </w:r>
+      <w:r>
+        <w:rPr>
+          <w:color w:val="000000"/>
+        </w:rPr>
+        <w:t xml:space="preserve">, </w:t>
+      </w:r>
+      <w:r>
+        <w:rPr>
+          <w:color w:val="0000FF"/>
+        </w:rPr>
+        <w:t>4</w:t>
+      </w:r>
+      <w:r>
+        <w:rPr>
+          <w:color w:val="000000"/>
+        </w:rPr>
+        <w:t>);</w:t>
+      </w:r>
+      <w:r>
+        <w:rPr>
+          <w:color w:val="000000"/>
+        </w:rPr>
+        <w:br/>
+      </w:r>
+      <w:r>
+        <w:rPr>
+          <w:color w:val="000000"/>
+        </w:rPr>
+        <w:br/>
+      </w:r>
+      <w:proofErr w:type="spellStart"/>
+      <w:r>
+        <w:rPr>
+          <w:color w:val="000000"/>
+        </w:rPr>
+        <w:t>Collections.</w:t>
+      </w:r>
+      <w:r>
+        <w:rPr>
+          <w:i/>
+          <w:iCs/>
+          <w:color w:val="000000"/>
+        </w:rPr>
+        <w:t>reverse</w:t>
+      </w:r>
+      <w:proofErr w:type="spellEnd"/>
+      <w:r>
+        <w:rPr>
+          <w:color w:val="000000"/>
+        </w:rPr>
+        <w:t>(deck1);</w:t>
+      </w:r>
+      <w:r>
+        <w:rPr>
+          <w:color w:val="000000"/>
+        </w:rPr>
+        <w:br/>
+      </w:r>
+      <w:proofErr w:type="spellStart"/>
+      <w:r>
+        <w:rPr>
+          <w:color w:val="000000"/>
+        </w:rPr>
+        <w:t>Card.</w:t>
+      </w:r>
+      <w:r>
+        <w:rPr>
+          <w:i/>
+          <w:iCs/>
+          <w:color w:val="000000"/>
+        </w:rPr>
+        <w:t>printDeck</w:t>
+      </w:r>
+      <w:proofErr w:type="spellEnd"/>
+      <w:r>
+        <w:rPr>
+          <w:color w:val="000000"/>
+        </w:rPr>
+        <w:t xml:space="preserve">(deck1, </w:t>
+      </w:r>
+      <w:r>
+        <w:rPr>
+          <w:b/>
+          <w:bCs/>
+          <w:color w:val="008000"/>
+        </w:rPr>
+        <w:t>"Reversed Deck"</w:t>
+      </w:r>
+      <w:r>
+        <w:rPr>
+          <w:color w:val="000000"/>
+        </w:rPr>
+        <w:t xml:space="preserve">, </w:t>
+      </w:r>
+      <w:r>
+        <w:rPr>
+          <w:color w:val="0000FF"/>
+        </w:rPr>
+        <w:t>4</w:t>
+      </w:r>
+      <w:r>
+        <w:rPr>
+          <w:color w:val="000000"/>
+        </w:rPr>
+        <w:t>);</w:t>
+      </w:r>
+      <w:r>
+        <w:rPr>
+          <w:color w:val="000000"/>
+        </w:rPr>
+        <w:t xml:space="preserve"> //reverse the shuffled deck</w:t>
+      </w:r>
+    </w:p>
+    <w:p>
+      <w:pPr>
+        <w:pStyle w:val="HTMLPreformatted"/>
+        <w:shd w:val="clear" w:color="auto" w:fill="FFFFFF"/>
+        <w:rPr>
+          <w:color w:val="000000"/>
+        </w:rPr>
+      </w:pPr>
+    </w:p>
+    <w:p>
+      <w:pPr>
+        <w:pStyle w:val="HTMLPreformatted"/>
+        <w:shd w:val="clear" w:color="auto" w:fill="FFFFFF"/>
+        <w:rPr>
+          <w:color w:val="000000"/>
+        </w:rPr>
+      </w:pPr>
+    </w:p>
+    <w:p>
+      <w:pPr>
+        <w:pStyle w:val="HTMLPreformatted"/>
+        <w:shd w:val="clear" w:color="auto" w:fill="FFFFFF"/>
+        <w:rPr>
+          <w:rFonts w:asciiTheme="minorHAnsi" w:hAnsiTheme="minorHAnsi" w:cstheme="minorHAnsi"/>
+          <w:b/>
+          <w:bCs/>
+          <w:color w:val="000000"/>
+          <w:sz w:val="32"/>
+          <w:szCs w:val="32"/>
+          <w:u w:val="single"/>
+        </w:rPr>
+      </w:pPr>
+      <w:proofErr w:type="gramStart"/>
+      <w:r>
+        <w:rPr>
+          <w:rFonts w:asciiTheme="minorHAnsi" w:hAnsiTheme="minorHAnsi" w:cstheme="minorHAnsi"/>
+          <w:b/>
+          <w:bCs/>
+          <w:color w:val="000000"/>
+          <w:sz w:val="32"/>
+          <w:szCs w:val="32"/>
+          <w:u w:val="single"/>
+        </w:rPr>
+        <w:t>.sort</w:t>
+      </w:r>
+      <w:proofErr w:type="gramEnd"/>
+      <w:r>
+        <w:rPr>
+          <w:rFonts w:asciiTheme="minorHAnsi" w:hAnsiTheme="minorHAnsi" w:cstheme="minorHAnsi"/>
+          <w:b/>
+          <w:bCs/>
+          <w:color w:val="000000"/>
+          <w:sz w:val="32"/>
+          <w:szCs w:val="32"/>
+          <w:u w:val="single"/>
+        </w:rPr>
+        <w:t>()</w:t>
+      </w:r>
+    </w:p>
+    <w:p>
+      <w:pPr>
+        <w:pStyle w:val="HTMLPreformatted"/>
+        <w:shd w:val="clear" w:color="auto" w:fill="FFFFFF"/>
+        <w:rPr>
+          <w:rFonts w:asciiTheme="minorHAnsi" w:hAnsiTheme="minorHAnsi" w:cstheme="minorHAnsi"/>
+          <w:b/>
+          <w:bCs/>
+          <w:color w:val="000000"/>
+          <w:sz w:val="32"/>
+          <w:szCs w:val="32"/>
+          <w:u w:val="single"/>
+        </w:rPr>
+      </w:pPr>
+    </w:p>
+    <w:p>
+      <w:pPr>
+        <w:pStyle w:val="HTMLPreformatted"/>
+        <w:shd w:val="clear" w:color="auto" w:fill="FFFFFF"/>
+        <w:rPr>
+          <w:color w:val="000000"/>
+        </w:rPr>
+      </w:pPr>
+      <w:r>
+        <w:rPr>
+          <w:b/>
+          <w:bCs/>
+          <w:color w:val="000080"/>
+        </w:rPr>
+        <w:t xml:space="preserve">var </w:t>
+      </w:r>
+      <w:proofErr w:type="spellStart"/>
+      <w:r>
+        <w:rPr>
+          <w:color w:val="000000"/>
+        </w:rPr>
+        <w:t>sortingAlgorithm</w:t>
+      </w:r>
+      <w:proofErr w:type="spellEnd"/>
+      <w:r>
+        <w:rPr>
+          <w:color w:val="000000"/>
+        </w:rPr>
+        <w:t xml:space="preserve"> = </w:t>
+      </w:r>
+      <w:proofErr w:type="spellStart"/>
+      <w:r>
+        <w:rPr>
+          <w:color w:val="000000"/>
+        </w:rPr>
+        <w:t>Comparator.</w:t>
+      </w:r>
+      <w:r>
+        <w:rPr>
+          <w:i/>
+          <w:iCs/>
+          <w:color w:val="000000"/>
+        </w:rPr>
+        <w:t>comparing</w:t>
+      </w:r>
+      <w:proofErr w:type="spellEnd"/>
+      <w:r>
+        <w:rPr>
+          <w:color w:val="000000"/>
+        </w:rPr>
+        <w:t>(</w:t>
+      </w:r>
+      <w:proofErr w:type="gramStart"/>
+      <w:r>
+        <w:rPr>
+          <w:color w:val="000000"/>
+        </w:rPr>
+        <w:t>Card::</w:t>
+      </w:r>
+      <w:proofErr w:type="gramEnd"/>
+      <w:r>
+        <w:rPr>
+          <w:color w:val="000000"/>
+        </w:rPr>
+        <w:t>rank)</w:t>
+      </w:r>
+      <w:r>
+        <w:rPr>
+          <w:color w:val="000000"/>
+        </w:rPr>
+        <w:br/>
+        <w:t xml:space="preserve">        .</w:t>
+      </w:r>
+      <w:proofErr w:type="spellStart"/>
+      <w:r>
+        <w:rPr>
+          <w:color w:val="000000"/>
+        </w:rPr>
+        <w:t>thenComparing</w:t>
+      </w:r>
+      <w:proofErr w:type="spellEnd"/>
+      <w:r>
+        <w:rPr>
+          <w:color w:val="000000"/>
+        </w:rPr>
+        <w:t>(Card::suit);</w:t>
+      </w:r>
+      <w:r>
+        <w:rPr>
+          <w:color w:val="000000"/>
+        </w:rPr>
+        <w:br/>
+      </w:r>
+      <w:proofErr w:type="spellStart"/>
+      <w:r>
+        <w:rPr>
+          <w:color w:val="000000"/>
+        </w:rPr>
+        <w:t>Collections.</w:t>
+      </w:r>
+      <w:r>
+        <w:rPr>
+          <w:i/>
+          <w:iCs/>
+          <w:color w:val="000000"/>
+        </w:rPr>
+        <w:t>sort</w:t>
+      </w:r>
+      <w:proofErr w:type="spellEnd"/>
+      <w:r>
+        <w:rPr>
+          <w:color w:val="000000"/>
+        </w:rPr>
+        <w:t xml:space="preserve">(deck, </w:t>
+      </w:r>
+      <w:proofErr w:type="spellStart"/>
+      <w:r>
+        <w:rPr>
+          <w:color w:val="000000"/>
+        </w:rPr>
+        <w:t>sortingAlgorithm</w:t>
+      </w:r>
+      <w:proofErr w:type="spellEnd"/>
+      <w:r>
+        <w:rPr>
+          <w:color w:val="000000"/>
+        </w:rPr>
+        <w:t>);</w:t>
+      </w:r>
+      <w:r>
+        <w:rPr>
+          <w:color w:val="000000"/>
+        </w:rPr>
+        <w:br/>
+      </w:r>
+      <w:proofErr w:type="spellStart"/>
+      <w:r>
+        <w:rPr>
+          <w:color w:val="000000"/>
+        </w:rPr>
+        <w:t>Card.</w:t>
+      </w:r>
+      <w:r>
+        <w:rPr>
+          <w:i/>
+          <w:iCs/>
+          <w:color w:val="000000"/>
+        </w:rPr>
+        <w:t>printDeck</w:t>
+      </w:r>
+      <w:proofErr w:type="spellEnd"/>
+      <w:r>
+        <w:rPr>
+          <w:color w:val="000000"/>
+        </w:rPr>
+        <w:t xml:space="preserve">(deck, </w:t>
+      </w:r>
+      <w:r>
+        <w:rPr>
+          <w:b/>
+          <w:bCs/>
+          <w:color w:val="008000"/>
+        </w:rPr>
+        <w:t>"Standard Deck sorted by rank, suit"</w:t>
+      </w:r>
+      <w:r>
+        <w:rPr>
+          <w:color w:val="000000"/>
+        </w:rPr>
+        <w:t xml:space="preserve">, </w:t>
+      </w:r>
+      <w:r>
+        <w:rPr>
+          <w:color w:val="0000FF"/>
+        </w:rPr>
+        <w:t>13</w:t>
+      </w:r>
+      <w:r>
+        <w:rPr>
+          <w:color w:val="000000"/>
+        </w:rPr>
+        <w:t>);</w:t>
+      </w:r>
+      <w:r>
+        <w:rPr>
+          <w:color w:val="000000"/>
+        </w:rPr>
+        <w:br/>
+      </w:r>
+      <w:proofErr w:type="spellStart"/>
+      <w:r>
+        <w:rPr>
+          <w:color w:val="000000"/>
+        </w:rPr>
+        <w:t>Collections.</w:t>
+      </w:r>
+      <w:r>
+        <w:rPr>
+          <w:i/>
+          <w:iCs/>
+          <w:color w:val="000000"/>
+        </w:rPr>
+        <w:t>reverse</w:t>
+      </w:r>
+      <w:proofErr w:type="spellEnd"/>
+      <w:r>
+        <w:rPr>
+          <w:color w:val="000000"/>
+        </w:rPr>
+        <w:t>(deck);</w:t>
+      </w:r>
+      <w:r>
+        <w:rPr>
+          <w:color w:val="000000"/>
+        </w:rPr>
+        <w:br/>
+      </w:r>
+      <w:proofErr w:type="spellStart"/>
+      <w:r>
+        <w:rPr>
+          <w:color w:val="000000"/>
+        </w:rPr>
+        <w:t>Card.</w:t>
+      </w:r>
+      <w:r>
+        <w:rPr>
+          <w:i/>
+          <w:iCs/>
+          <w:color w:val="000000"/>
+        </w:rPr>
+        <w:t>printDeck</w:t>
+      </w:r>
+      <w:proofErr w:type="spellEnd"/>
+      <w:r>
+        <w:rPr>
+          <w:color w:val="000000"/>
+        </w:rPr>
+        <w:t xml:space="preserve">(deck, </w:t>
+      </w:r>
+      <w:r>
+        <w:rPr>
+          <w:b/>
+          <w:bCs/>
+          <w:color w:val="008000"/>
+        </w:rPr>
+        <w:t>"Sorted by rank, suit reversed"</w:t>
+      </w:r>
+      <w:r>
+        <w:rPr>
+          <w:color w:val="000000"/>
+        </w:rPr>
+        <w:t xml:space="preserve">, </w:t>
+      </w:r>
+      <w:r>
+        <w:rPr>
+          <w:color w:val="0000FF"/>
+        </w:rPr>
+        <w:t>13</w:t>
+      </w:r>
+      <w:r>
+        <w:rPr>
+          <w:color w:val="000000"/>
+        </w:rPr>
+        <w:t>);</w:t>
+      </w:r>
+    </w:p>
+    <w:p>
+      <w:pPr>
+        <w:pStyle w:val="HTMLPreformatted"/>
+        <w:shd w:val="clear" w:color="auto" w:fill="FFFFFF"/>
+        <w:rPr>
+          <w:rFonts w:asciiTheme="minorHAnsi" w:hAnsiTheme="minorHAnsi" w:cstheme="minorHAnsi"/>
+          <w:color w:val="000000"/>
+          <w:sz w:val="24"/>
+          <w:szCs w:val="24"/>
+        </w:rPr>
+      </w:pPr>
+    </w:p>
+    <w:p>
+      <w:pPr>
+        <w:pStyle w:val="HTMLPreformatted"/>
+        <w:shd w:val="clear" w:color="auto" w:fill="FFFFFF"/>
+        <w:rPr>
+          <w:rFonts w:asciiTheme="minorHAnsi" w:hAnsiTheme="minorHAnsi" w:cstheme="minorHAnsi"/>
+          <w:color w:val="000000"/>
+          <w:sz w:val="24"/>
+          <w:szCs w:val="24"/>
+        </w:rPr>
+      </w:pPr>
+    </w:p>
+    <w:p>
+      <w:pPr>
+        <w:pStyle w:val="HTMLPreformatted"/>
+        <w:shd w:val="clear" w:color="auto" w:fill="FFFFFF"/>
+        <w:rPr>
+          <w:rFonts w:asciiTheme="minorHAnsi" w:hAnsiTheme="minorHAnsi" w:cstheme="minorHAnsi"/>
+          <w:b/>
+          <w:bCs/>
+          <w:color w:val="000000"/>
+          <w:sz w:val="32"/>
+          <w:szCs w:val="32"/>
+          <w:u w:val="single"/>
+        </w:rPr>
+      </w:pPr>
+      <w:proofErr w:type="gramStart"/>
+      <w:r>
+        <w:rPr>
+          <w:rFonts w:asciiTheme="minorHAnsi" w:hAnsiTheme="minorHAnsi" w:cstheme="minorHAnsi"/>
+          <w:b/>
+          <w:bCs/>
+          <w:color w:val="000000"/>
+          <w:sz w:val="32"/>
+          <w:szCs w:val="32"/>
+          <w:u w:val="single"/>
+        </w:rPr>
+        <w:t>.</w:t>
+      </w:r>
+      <w:proofErr w:type="spellStart"/>
+      <w:r>
+        <w:rPr>
+          <w:rFonts w:asciiTheme="minorHAnsi" w:hAnsiTheme="minorHAnsi" w:cstheme="minorHAnsi"/>
+          <w:b/>
+          <w:bCs/>
+          <w:color w:val="000000"/>
+          <w:sz w:val="32"/>
+          <w:szCs w:val="32"/>
+          <w:u w:val="single"/>
+        </w:rPr>
+        <w:t>sublist</w:t>
+      </w:r>
+      <w:proofErr w:type="spellEnd"/>
+      <w:proofErr w:type="gramEnd"/>
+      <w:r>
+        <w:rPr>
+          <w:rFonts w:asciiTheme="minorHAnsi" w:hAnsiTheme="minorHAnsi" w:cstheme="minorHAnsi"/>
+          <w:b/>
+          <w:bCs/>
+          <w:color w:val="000000"/>
+          <w:sz w:val="32"/>
+          <w:szCs w:val="32"/>
+          <w:u w:val="single"/>
+        </w:rPr>
+        <w:t xml:space="preserve">, </w:t>
+      </w:r>
+      <w:proofErr w:type="spellStart"/>
+      <w:r>
+        <w:rPr>
+          <w:rFonts w:asciiTheme="minorHAnsi" w:hAnsiTheme="minorHAnsi" w:cstheme="minorHAnsi"/>
+          <w:b/>
+          <w:bCs/>
+          <w:color w:val="000000"/>
+          <w:sz w:val="32"/>
+          <w:szCs w:val="32"/>
+          <w:u w:val="single"/>
+        </w:rPr>
+        <w:t>indexOfSublist</w:t>
+      </w:r>
+      <w:proofErr w:type="spellEnd"/>
+      <w:r>
+        <w:rPr>
+          <w:rFonts w:asciiTheme="minorHAnsi" w:hAnsiTheme="minorHAnsi" w:cstheme="minorHAnsi"/>
+          <w:b/>
+          <w:bCs/>
+          <w:color w:val="000000"/>
+          <w:sz w:val="32"/>
+          <w:szCs w:val="32"/>
+          <w:u w:val="single"/>
+        </w:rPr>
+        <w:t>()</w:t>
+      </w:r>
+      <w:r>
+        <w:rPr>
+          <w:rFonts w:asciiTheme="minorHAnsi" w:hAnsiTheme="minorHAnsi" w:cstheme="minorHAnsi"/>
+          <w:b/>
+          <w:bCs/>
+          <w:color w:val="000000"/>
+          <w:sz w:val="32"/>
+          <w:szCs w:val="32"/>
+          <w:u w:val="single"/>
+        </w:rPr>
+        <w:t>, disjoint()</w:t>
+      </w:r>
+    </w:p>
+    <w:p>
+      <w:pPr>
+        <w:pStyle w:val="HTMLPreformatted"/>
+        <w:shd w:val="clear" w:color="auto" w:fill="FFFFFF"/>
+        <w:rPr>
+          <w:rFonts w:asciiTheme="minorHAnsi" w:hAnsiTheme="minorHAnsi" w:cstheme="minorHAnsi"/>
+          <w:b/>
+          <w:bCs/>
+          <w:color w:val="000000"/>
+          <w:sz w:val="32"/>
+          <w:szCs w:val="32"/>
+          <w:u w:val="single"/>
+        </w:rPr>
+      </w:pPr>
+    </w:p>
+    <w:p>
+      <w:pPr>
+        <w:pStyle w:val="HTMLPreformatted"/>
+        <w:shd w:val="clear" w:color="auto" w:fill="FFFFFF"/>
+        <w:rPr>
+          <w:color w:val="000000"/>
+        </w:rPr>
+      </w:pPr>
+      <w:r>
+        <w:rPr>
+          <w:i/>
+          <w:iCs/>
+          <w:color w:val="808080"/>
+        </w:rPr>
+        <w:t xml:space="preserve">//methods that compare full list to </w:t>
+      </w:r>
+      <w:proofErr w:type="spellStart"/>
+      <w:r>
+        <w:rPr>
+          <w:i/>
+          <w:iCs/>
+          <w:color w:val="808080"/>
+        </w:rPr>
+        <w:t>sublist</w:t>
+      </w:r>
+      <w:proofErr w:type="spellEnd"/>
+      <w:r>
+        <w:rPr>
+          <w:i/>
+          <w:iCs/>
+          <w:color w:val="808080"/>
+        </w:rPr>
+        <w:br/>
+        <w:t xml:space="preserve">//carving out a couple of smaller lists from the standard deck and passing them to a new </w:t>
+      </w:r>
+      <w:proofErr w:type="spellStart"/>
+      <w:r>
+        <w:rPr>
+          <w:i/>
+          <w:iCs/>
+          <w:color w:val="808080"/>
+        </w:rPr>
+        <w:t>ArrayList</w:t>
+      </w:r>
+      <w:proofErr w:type="spellEnd"/>
+      <w:r>
+        <w:rPr>
+          <w:i/>
+          <w:iCs/>
+          <w:color w:val="808080"/>
+        </w:rPr>
+        <w:t xml:space="preserve"> constructor</w:t>
+      </w:r>
+      <w:r>
+        <w:rPr>
+          <w:i/>
+          <w:iCs/>
+          <w:color w:val="808080"/>
+        </w:rPr>
+        <w:br/>
+      </w:r>
+      <w:r>
+        <w:rPr>
+          <w:color w:val="000000"/>
+        </w:rPr>
+        <w:t xml:space="preserve">List&lt;Card&gt; kings = </w:t>
+      </w:r>
+      <w:r>
+        <w:rPr>
+          <w:b/>
+          <w:bCs/>
+          <w:color w:val="000080"/>
+        </w:rPr>
+        <w:t xml:space="preserve">new </w:t>
+      </w:r>
+      <w:proofErr w:type="spellStart"/>
+      <w:r>
+        <w:rPr>
+          <w:color w:val="000000"/>
+        </w:rPr>
+        <w:t>ArrayList</w:t>
+      </w:r>
+      <w:proofErr w:type="spellEnd"/>
+      <w:r>
+        <w:rPr>
+          <w:color w:val="000000"/>
+        </w:rPr>
+        <w:t>&lt;&gt;(</w:t>
+      </w:r>
+      <w:proofErr w:type="spellStart"/>
+      <w:r>
+        <w:rPr>
+          <w:color w:val="000000"/>
+        </w:rPr>
+        <w:t>deck.subList</w:t>
+      </w:r>
+      <w:proofErr w:type="spellEnd"/>
+      <w:r>
+        <w:rPr>
+          <w:color w:val="000000"/>
+        </w:rPr>
+        <w:t>(</w:t>
+      </w:r>
+      <w:r>
+        <w:rPr>
+          <w:color w:val="0000FF"/>
+        </w:rPr>
+        <w:t>4</w:t>
+      </w:r>
+      <w:r>
+        <w:rPr>
+          <w:color w:val="000000"/>
+        </w:rPr>
+        <w:t xml:space="preserve">, </w:t>
+      </w:r>
+      <w:r>
+        <w:rPr>
+          <w:color w:val="0000FF"/>
+        </w:rPr>
+        <w:t>8</w:t>
+      </w:r>
+      <w:r>
+        <w:rPr>
+          <w:color w:val="000000"/>
+        </w:rPr>
+        <w:t>));</w:t>
+      </w:r>
+      <w:r>
+        <w:rPr>
+          <w:color w:val="000000"/>
+        </w:rPr>
+        <w:br/>
+      </w:r>
+      <w:proofErr w:type="spellStart"/>
+      <w:r>
+        <w:rPr>
+          <w:color w:val="000000"/>
+        </w:rPr>
+        <w:t>Card.</w:t>
+      </w:r>
+      <w:r>
+        <w:rPr>
+          <w:i/>
+          <w:iCs/>
+          <w:color w:val="000000"/>
+        </w:rPr>
+        <w:t>printDeck</w:t>
+      </w:r>
+      <w:proofErr w:type="spellEnd"/>
+      <w:r>
+        <w:rPr>
+          <w:color w:val="000000"/>
+        </w:rPr>
+        <w:t xml:space="preserve">(kings, </w:t>
+      </w:r>
+      <w:r>
+        <w:rPr>
+          <w:b/>
+          <w:bCs/>
+          <w:color w:val="008000"/>
+        </w:rPr>
+        <w:t>"Kings in deck"</w:t>
+      </w:r>
+      <w:r>
+        <w:rPr>
+          <w:color w:val="000000"/>
+        </w:rPr>
+        <w:t xml:space="preserve">, </w:t>
+      </w:r>
+      <w:r>
+        <w:rPr>
+          <w:color w:val="0000FF"/>
+        </w:rPr>
+        <w:t>1</w:t>
+      </w:r>
+      <w:r>
+        <w:rPr>
+          <w:color w:val="000000"/>
+        </w:rPr>
+        <w:t>);</w:t>
+      </w:r>
+      <w:r>
+        <w:rPr>
+          <w:color w:val="000000"/>
+        </w:rPr>
+        <w:br/>
+      </w:r>
+      <w:r>
+        <w:rPr>
+          <w:color w:val="000000"/>
+        </w:rPr>
+        <w:br/>
+        <w:t xml:space="preserve">List&lt;Card&gt; tens = </w:t>
+      </w:r>
+      <w:r>
+        <w:rPr>
+          <w:b/>
+          <w:bCs/>
+          <w:color w:val="000080"/>
+        </w:rPr>
+        <w:t xml:space="preserve">new </w:t>
+      </w:r>
+      <w:proofErr w:type="spellStart"/>
+      <w:r>
+        <w:rPr>
+          <w:color w:val="000000"/>
+        </w:rPr>
+        <w:t>ArrayList</w:t>
+      </w:r>
+      <w:proofErr w:type="spellEnd"/>
+      <w:r>
+        <w:rPr>
+          <w:color w:val="000000"/>
+        </w:rPr>
+        <w:t>&lt;&gt;(</w:t>
+      </w:r>
+      <w:proofErr w:type="spellStart"/>
+      <w:r>
+        <w:rPr>
+          <w:color w:val="000000"/>
+        </w:rPr>
+        <w:t>deck.subList</w:t>
+      </w:r>
+      <w:proofErr w:type="spellEnd"/>
+      <w:r>
+        <w:rPr>
+          <w:color w:val="000000"/>
+        </w:rPr>
+        <w:t>(</w:t>
+      </w:r>
+      <w:r>
+        <w:rPr>
+          <w:color w:val="0000FF"/>
+        </w:rPr>
+        <w:t>16</w:t>
+      </w:r>
+      <w:r>
+        <w:rPr>
+          <w:color w:val="000000"/>
+        </w:rPr>
+        <w:t xml:space="preserve">, </w:t>
+      </w:r>
+      <w:r>
+        <w:rPr>
+          <w:color w:val="0000FF"/>
+        </w:rPr>
+        <w:t>20</w:t>
+      </w:r>
+      <w:r>
+        <w:rPr>
+          <w:color w:val="000000"/>
+        </w:rPr>
+        <w:t>));</w:t>
+      </w:r>
+      <w:r>
+        <w:rPr>
+          <w:color w:val="000000"/>
+        </w:rPr>
+        <w:br/>
+      </w:r>
+      <w:proofErr w:type="spellStart"/>
+      <w:r>
+        <w:rPr>
+          <w:color w:val="000000"/>
+        </w:rPr>
+        <w:t>Card.</w:t>
+      </w:r>
+      <w:r>
+        <w:rPr>
+          <w:i/>
+          <w:iCs/>
+          <w:color w:val="000000"/>
+        </w:rPr>
+        <w:t>printDeck</w:t>
+      </w:r>
+      <w:proofErr w:type="spellEnd"/>
+      <w:r>
+        <w:rPr>
+          <w:color w:val="000000"/>
+        </w:rPr>
+        <w:t xml:space="preserve">(tens, </w:t>
+      </w:r>
+      <w:r>
+        <w:rPr>
+          <w:b/>
+          <w:bCs/>
+          <w:color w:val="008000"/>
+        </w:rPr>
+        <w:t>"tens in deck"</w:t>
+      </w:r>
+      <w:r>
+        <w:rPr>
+          <w:color w:val="000000"/>
+        </w:rPr>
+        <w:t xml:space="preserve">, </w:t>
+      </w:r>
+      <w:r>
+        <w:rPr>
+          <w:color w:val="0000FF"/>
+        </w:rPr>
+        <w:t>1</w:t>
+      </w:r>
+      <w:r>
+        <w:rPr>
+          <w:color w:val="000000"/>
+        </w:rPr>
+        <w:t>);</w:t>
+      </w:r>
+      <w:r>
+        <w:rPr>
+          <w:color w:val="000000"/>
+        </w:rPr>
+        <w:br/>
+      </w:r>
+      <w:r>
+        <w:rPr>
+          <w:color w:val="000000"/>
+        </w:rPr>
+        <w:br/>
+      </w:r>
+      <w:r>
+        <w:rPr>
+          <w:i/>
+          <w:iCs/>
+          <w:color w:val="808080"/>
+        </w:rPr>
+        <w:t xml:space="preserve">//returns an int if </w:t>
+      </w:r>
+      <w:proofErr w:type="spellStart"/>
+      <w:r>
+        <w:rPr>
+          <w:i/>
+          <w:iCs/>
+          <w:color w:val="808080"/>
+        </w:rPr>
+        <w:t>sublist</w:t>
+      </w:r>
+      <w:proofErr w:type="spellEnd"/>
+      <w:r>
+        <w:rPr>
+          <w:i/>
+          <w:iCs/>
+          <w:color w:val="808080"/>
+        </w:rPr>
+        <w:t xml:space="preserve"> is present in the list or -1 if it </w:t>
+      </w:r>
+      <w:proofErr w:type="spellStart"/>
+      <w:r>
+        <w:rPr>
+          <w:i/>
+          <w:iCs/>
+          <w:color w:val="808080"/>
+        </w:rPr>
+        <w:t>isnt</w:t>
+      </w:r>
+      <w:proofErr w:type="spellEnd"/>
+      <w:r>
+        <w:rPr>
+          <w:i/>
+          <w:iCs/>
+          <w:color w:val="808080"/>
+        </w:rPr>
+        <w:br/>
+      </w:r>
+      <w:r>
+        <w:rPr>
+          <w:b/>
+          <w:bCs/>
+          <w:color w:val="000080"/>
+        </w:rPr>
+        <w:t xml:space="preserve">int </w:t>
+      </w:r>
+      <w:proofErr w:type="spellStart"/>
+      <w:r>
+        <w:rPr>
+          <w:color w:val="000000"/>
+        </w:rPr>
+        <w:t>subListIndex</w:t>
+      </w:r>
+      <w:proofErr w:type="spellEnd"/>
+      <w:r>
+        <w:rPr>
+          <w:color w:val="000000"/>
+        </w:rPr>
+        <w:t xml:space="preserve"> = </w:t>
+      </w:r>
+      <w:proofErr w:type="spellStart"/>
+      <w:r>
+        <w:rPr>
+          <w:color w:val="000000"/>
+        </w:rPr>
+        <w:t>Collections.</w:t>
+      </w:r>
+      <w:r>
+        <w:rPr>
+          <w:i/>
+          <w:iCs/>
+          <w:color w:val="000000"/>
+        </w:rPr>
+        <w:t>indexOfSubList</w:t>
+      </w:r>
+      <w:proofErr w:type="spellEnd"/>
+      <w:r>
+        <w:rPr>
+          <w:color w:val="000000"/>
+        </w:rPr>
+        <w:t>(deck, tens);</w:t>
+      </w:r>
+      <w:r>
+        <w:rPr>
+          <w:color w:val="000000"/>
+        </w:rPr>
+        <w:br/>
+      </w:r>
+      <w:proofErr w:type="spellStart"/>
+      <w:r>
+        <w:rPr>
+          <w:color w:val="000000"/>
+        </w:rPr>
+        <w:t>System.</w:t>
+      </w:r>
+      <w:r>
+        <w:rPr>
+          <w:b/>
+          <w:bCs/>
+          <w:i/>
+          <w:iCs/>
+          <w:color w:val="660E7A"/>
+        </w:rPr>
+        <w:t>out</w:t>
+      </w:r>
+      <w:r>
+        <w:rPr>
+          <w:color w:val="000000"/>
+        </w:rPr>
+        <w:t>.println</w:t>
+      </w:r>
+      <w:proofErr w:type="spellEnd"/>
+      <w:r>
+        <w:rPr>
+          <w:color w:val="000000"/>
+        </w:rPr>
+        <w:t>(</w:t>
+      </w:r>
+      <w:r>
+        <w:rPr>
+          <w:b/>
+          <w:bCs/>
+          <w:color w:val="008000"/>
+        </w:rPr>
+        <w:t>"</w:t>
+      </w:r>
+      <w:proofErr w:type="spellStart"/>
+      <w:r>
+        <w:rPr>
+          <w:b/>
+          <w:bCs/>
+          <w:color w:val="008000"/>
+        </w:rPr>
+        <w:t>sublist</w:t>
+      </w:r>
+      <w:proofErr w:type="spellEnd"/>
+      <w:r>
+        <w:rPr>
+          <w:b/>
+          <w:bCs/>
+          <w:color w:val="008000"/>
+        </w:rPr>
+        <w:t xml:space="preserve"> index for tens = " </w:t>
+      </w:r>
+      <w:r>
+        <w:rPr>
+          <w:color w:val="000000"/>
+        </w:rPr>
+        <w:t xml:space="preserve">+ </w:t>
+      </w:r>
+      <w:proofErr w:type="spellStart"/>
+      <w:r>
+        <w:rPr>
+          <w:color w:val="000000"/>
+        </w:rPr>
+        <w:t>subListIndex</w:t>
+      </w:r>
+      <w:proofErr w:type="spellEnd"/>
+      <w:r>
+        <w:rPr>
+          <w:color w:val="000000"/>
+        </w:rPr>
+        <w:t>);</w:t>
+      </w:r>
+    </w:p>
+    <w:p>
+      <w:pPr>
+        <w:pStyle w:val="HTMLPreformatted"/>
+        <w:shd w:val="clear" w:color="auto" w:fill="FFFFFF"/>
+        <w:rPr>
+          <w:color w:val="000000"/>
+        </w:rPr>
+      </w:pPr>
+      <w:proofErr w:type="spellStart"/>
+      <w:r>
+        <w:rPr>
+          <w:color w:val="000000"/>
+        </w:rPr>
+        <w:t>System.</w:t>
+      </w:r>
+      <w:r>
+        <w:rPr>
+          <w:b/>
+          <w:bCs/>
+          <w:i/>
+          <w:iCs/>
+          <w:color w:val="660E7A"/>
+        </w:rPr>
+        <w:t>out</w:t>
+      </w:r>
+      <w:r>
+        <w:rPr>
+          <w:color w:val="000000"/>
+        </w:rPr>
+        <w:t>.println</w:t>
+      </w:r>
+      <w:proofErr w:type="spellEnd"/>
+      <w:r>
+        <w:rPr>
+          <w:color w:val="000000"/>
+        </w:rPr>
+        <w:t>(</w:t>
+      </w:r>
+      <w:r>
+        <w:rPr>
+          <w:b/>
+          <w:bCs/>
+          <w:color w:val="008000"/>
+        </w:rPr>
+        <w:t xml:space="preserve">"Contains = " </w:t>
+      </w:r>
+      <w:r>
+        <w:rPr>
+          <w:color w:val="000000"/>
+        </w:rPr>
+        <w:t xml:space="preserve">+ </w:t>
+      </w:r>
+      <w:proofErr w:type="spellStart"/>
+      <w:proofErr w:type="gramStart"/>
+      <w:r>
+        <w:rPr>
+          <w:color w:val="000000"/>
+        </w:rPr>
+        <w:t>deck.containsAll</w:t>
+      </w:r>
+      <w:proofErr w:type="spellEnd"/>
+      <w:proofErr w:type="gramEnd"/>
+      <w:r>
+        <w:rPr>
+          <w:color w:val="000000"/>
+        </w:rPr>
+        <w:t>(tens));</w:t>
+      </w:r>
+      <w:r>
+        <w:rPr>
+          <w:color w:val="000000"/>
+        </w:rPr>
+        <w:t>// returns true</w:t>
+      </w:r>
+    </w:p>
+    <w:p>
+      <w:pPr>
+        <w:pStyle w:val="HTMLPreformatted"/>
+        <w:shd w:val="clear" w:color="auto" w:fill="FFFFFF"/>
+        <w:rPr>
+          <w:color w:val="000000"/>
+        </w:rPr>
+      </w:pPr>
+    </w:p>
+    <w:p>
+      <w:pPr>
+        <w:pStyle w:val="HTMLPreformatted"/>
+        <w:shd w:val="clear" w:color="auto" w:fill="FFFFFF"/>
+        <w:rPr>
+          <w:color w:val="000000"/>
+        </w:rPr>
+      </w:pPr>
+    </w:p>
+    <w:p>
+      <w:pPr>
+        <w:pStyle w:val="HTMLPreformatted"/>
+        <w:shd w:val="clear" w:color="auto" w:fill="FFFFFF"/>
+        <w:rPr>
+          <w:i/>
+          <w:iCs/>
+          <w:color w:val="808080"/>
+        </w:rPr>
+      </w:pPr>
+      <w:r>
+        <w:rPr>
+          <w:i/>
+          <w:iCs/>
+          <w:color w:val="808080"/>
+        </w:rPr>
+        <w:t xml:space="preserve">//disjoint method return true if the two collections </w:t>
+      </w:r>
+      <w:proofErr w:type="spellStart"/>
+      <w:r>
+        <w:rPr>
+          <w:i/>
+          <w:iCs/>
+          <w:color w:val="808080"/>
+        </w:rPr>
+        <w:t>dont</w:t>
+      </w:r>
+      <w:proofErr w:type="spellEnd"/>
+      <w:r>
+        <w:rPr>
+          <w:i/>
+          <w:iCs/>
+          <w:color w:val="808080"/>
+        </w:rPr>
+        <w:t xml:space="preserve"> share elements, or false if they do</w:t>
+      </w:r>
+      <w:r>
+        <w:rPr>
+          <w:i/>
+          <w:iCs/>
+          <w:color w:val="808080"/>
+        </w:rPr>
+        <w:br/>
+      </w:r>
+      <w:proofErr w:type="spellStart"/>
+      <w:r>
+        <w:rPr>
+          <w:b/>
+          <w:bCs/>
+          <w:color w:val="000080"/>
+        </w:rPr>
+        <w:t>boolean</w:t>
+      </w:r>
+      <w:proofErr w:type="spellEnd"/>
+      <w:r>
+        <w:rPr>
+          <w:b/>
+          <w:bCs/>
+          <w:color w:val="000080"/>
+        </w:rPr>
+        <w:t xml:space="preserve"> </w:t>
+      </w:r>
+      <w:r>
+        <w:rPr>
+          <w:color w:val="000000"/>
+        </w:rPr>
+        <w:t xml:space="preserve">disjoint = </w:t>
+      </w:r>
+      <w:proofErr w:type="spellStart"/>
+      <w:r>
+        <w:rPr>
+          <w:color w:val="000000"/>
+        </w:rPr>
+        <w:t>Collections.</w:t>
+      </w:r>
+      <w:r>
+        <w:rPr>
+          <w:i/>
+          <w:iCs/>
+          <w:color w:val="000000"/>
+        </w:rPr>
+        <w:t>disjoint</w:t>
+      </w:r>
+      <w:proofErr w:type="spellEnd"/>
+      <w:r>
+        <w:rPr>
+          <w:color w:val="000000"/>
+        </w:rPr>
+        <w:t>(deck, tens);</w:t>
+      </w:r>
+      <w:r>
+        <w:rPr>
+          <w:color w:val="000000"/>
+        </w:rPr>
+        <w:br/>
+      </w:r>
+      <w:proofErr w:type="spellStart"/>
+      <w:r>
+        <w:rPr>
+          <w:color w:val="000000"/>
+        </w:rPr>
+        <w:t>System.</w:t>
+      </w:r>
+      <w:r>
+        <w:rPr>
+          <w:b/>
+          <w:bCs/>
+          <w:i/>
+          <w:iCs/>
+          <w:color w:val="660E7A"/>
+        </w:rPr>
+        <w:t>out</w:t>
+      </w:r>
+      <w:r>
+        <w:rPr>
+          <w:color w:val="000000"/>
+        </w:rPr>
+        <w:t>.println</w:t>
+      </w:r>
+      <w:proofErr w:type="spellEnd"/>
+      <w:r>
+        <w:rPr>
+          <w:color w:val="000000"/>
+        </w:rPr>
+        <w:t>(</w:t>
+      </w:r>
+      <w:r>
+        <w:rPr>
+          <w:b/>
+          <w:bCs/>
+          <w:color w:val="008000"/>
+        </w:rPr>
+        <w:t xml:space="preserve">"disjoint = " </w:t>
+      </w:r>
+      <w:r>
+        <w:rPr>
+          <w:color w:val="000000"/>
+        </w:rPr>
+        <w:t xml:space="preserve">+ </w:t>
+      </w:r>
+      <w:proofErr w:type="gramStart"/>
+      <w:r>
+        <w:rPr>
+          <w:color w:val="000000"/>
+        </w:rPr>
+        <w:t>disjoint);</w:t>
+      </w:r>
+      <w:r>
+        <w:rPr>
+          <w:i/>
+          <w:iCs/>
+          <w:color w:val="808080"/>
+        </w:rPr>
+        <w:t>/</w:t>
+      </w:r>
+      <w:proofErr w:type="gramEnd"/>
+      <w:r>
+        <w:rPr>
+          <w:i/>
+          <w:iCs/>
+          <w:color w:val="808080"/>
+        </w:rPr>
+        <w:t>/ return false</w:t>
+      </w:r>
+      <w:r>
+        <w:rPr>
+          <w:i/>
+          <w:iCs/>
+          <w:color w:val="808080"/>
+        </w:rPr>
+        <w:br/>
+      </w:r>
+      <w:r>
+        <w:rPr>
+          <w:i/>
+          <w:iCs/>
+          <w:color w:val="808080"/>
+        </w:rPr>
+        <w:br/>
+      </w:r>
+      <w:proofErr w:type="spellStart"/>
+      <w:r>
+        <w:rPr>
+          <w:b/>
+          <w:bCs/>
+          <w:color w:val="000080"/>
+        </w:rPr>
+        <w:t>boolean</w:t>
+      </w:r>
+      <w:proofErr w:type="spellEnd"/>
+      <w:r>
+        <w:rPr>
+          <w:b/>
+          <w:bCs/>
+          <w:color w:val="000080"/>
+        </w:rPr>
+        <w:t xml:space="preserve"> </w:t>
+      </w:r>
+      <w:r>
+        <w:rPr>
+          <w:color w:val="000000"/>
+        </w:rPr>
+        <w:t xml:space="preserve">disjoint2 = </w:t>
+      </w:r>
+      <w:proofErr w:type="spellStart"/>
+      <w:r>
+        <w:rPr>
+          <w:color w:val="000000"/>
+        </w:rPr>
+        <w:t>Collections.</w:t>
+      </w:r>
+      <w:r>
+        <w:rPr>
+          <w:i/>
+          <w:iCs/>
+          <w:color w:val="000000"/>
+        </w:rPr>
+        <w:t>disjoint</w:t>
+      </w:r>
+      <w:proofErr w:type="spellEnd"/>
+      <w:r>
+        <w:rPr>
+          <w:color w:val="000000"/>
+        </w:rPr>
+        <w:t>(kings, tens);</w:t>
+      </w:r>
+      <w:r>
+        <w:rPr>
+          <w:color w:val="000000"/>
+        </w:rPr>
+        <w:br/>
+      </w:r>
+      <w:proofErr w:type="spellStart"/>
+      <w:r>
+        <w:rPr>
+          <w:color w:val="000000"/>
+        </w:rPr>
+        <w:t>System.</w:t>
+      </w:r>
+      <w:r>
+        <w:rPr>
+          <w:b/>
+          <w:bCs/>
+          <w:i/>
+          <w:iCs/>
+          <w:color w:val="660E7A"/>
+        </w:rPr>
+        <w:t>out</w:t>
+      </w:r>
+      <w:r>
+        <w:rPr>
+          <w:color w:val="000000"/>
+        </w:rPr>
+        <w:t>.println</w:t>
+      </w:r>
+      <w:proofErr w:type="spellEnd"/>
+      <w:r>
+        <w:rPr>
+          <w:color w:val="000000"/>
+        </w:rPr>
+        <w:t>(</w:t>
+      </w:r>
+      <w:r>
+        <w:rPr>
+          <w:b/>
+          <w:bCs/>
+          <w:color w:val="008000"/>
+        </w:rPr>
+        <w:t xml:space="preserve">"disjoint = " </w:t>
+      </w:r>
+      <w:r>
+        <w:rPr>
+          <w:color w:val="000000"/>
+        </w:rPr>
+        <w:t>+ disjoint2);</w:t>
+      </w:r>
+      <w:r>
+        <w:rPr>
+          <w:i/>
+          <w:iCs/>
+          <w:color w:val="808080"/>
+        </w:rPr>
+        <w:t>// returns true</w:t>
+      </w:r>
+    </w:p>
+    <w:p>
+      <w:pPr>
+        <w:pStyle w:val="HTMLPreformatted"/>
+        <w:shd w:val="clear" w:color="auto" w:fill="FFFFFF"/>
+        <w:rPr>
+          <w:i/>
+          <w:iCs/>
+          <w:color w:val="808080"/>
+        </w:rPr>
+      </w:pPr>
+    </w:p>
+    <w:p>
+      <w:pPr>
+        <w:pStyle w:val="HTMLPreformatted"/>
+        <w:shd w:val="clear" w:color="auto" w:fill="FFFFFF"/>
+        <w:rPr>
+          <w:i/>
+          <w:iCs/>
+          <w:color w:val="808080"/>
+        </w:rPr>
+      </w:pPr>
+    </w:p>
+    <w:p>
+      <w:pPr>
+        <w:pStyle w:val="HTMLPreformatted"/>
+        <w:shd w:val="clear" w:color="auto" w:fill="FFFFFF"/>
+        <w:rPr>
+          <w:rFonts w:asciiTheme="minorHAnsi" w:hAnsiTheme="minorHAnsi" w:cstheme="minorHAnsi"/>
+          <w:b/>
+          <w:bCs/>
+          <w:color w:val="000000"/>
+          <w:sz w:val="32"/>
+          <w:szCs w:val="32"/>
+          <w:u w:val="single"/>
+        </w:rPr>
+      </w:pPr>
+      <w:r>
+        <w:rPr>
+          <w:rFonts w:asciiTheme="minorHAnsi" w:hAnsiTheme="minorHAnsi" w:cstheme="minorHAnsi"/>
+          <w:b/>
+          <w:bCs/>
+          <w:color w:val="000000"/>
+          <w:sz w:val="32"/>
+          <w:szCs w:val="32"/>
+          <w:u w:val="single"/>
+        </w:rPr>
+        <w:t>Binary Search on List</w:t>
+      </w:r>
+    </w:p>
+    <w:p>
+      <w:pPr>
+        <w:pStyle w:val="HTMLPreformatted"/>
+        <w:shd w:val="clear" w:color="auto" w:fill="FFFFFF"/>
+        <w:rPr>
+          <w:rFonts w:asciiTheme="minorHAnsi" w:hAnsiTheme="minorHAnsi" w:cstheme="minorHAnsi"/>
+          <w:b/>
+          <w:bCs/>
+          <w:color w:val="000000"/>
+          <w:sz w:val="32"/>
+          <w:szCs w:val="32"/>
+          <w:u w:val="single"/>
+        </w:rPr>
+      </w:pPr>
+    </w:p>
+    <w:p>
+      <w:pPr>
+        <w:pStyle w:val="HTMLPreformatted"/>
+        <w:shd w:val="clear" w:color="auto" w:fill="FFFFFF"/>
+        <w:rPr>
+          <w:color w:val="000000"/>
+        </w:rPr>
+      </w:pPr>
+      <w:r>
+        <w:rPr>
+          <w:i/>
+          <w:iCs/>
+          <w:color w:val="808080"/>
+        </w:rPr>
+        <w:t>//binary search on Lists</w:t>
+      </w:r>
+      <w:r>
+        <w:rPr>
+          <w:i/>
+          <w:iCs/>
+          <w:color w:val="808080"/>
+        </w:rPr>
+        <w:br/>
+        <w:t>//list should be sorted</w:t>
+      </w:r>
+      <w:r>
+        <w:rPr>
+          <w:i/>
+          <w:iCs/>
+          <w:color w:val="808080"/>
+        </w:rPr>
+        <w:br/>
+      </w:r>
+      <w:proofErr w:type="spellStart"/>
+      <w:proofErr w:type="gramStart"/>
+      <w:r>
+        <w:rPr>
+          <w:color w:val="000000"/>
+        </w:rPr>
+        <w:t>deck.sort</w:t>
+      </w:r>
+      <w:proofErr w:type="spellEnd"/>
+      <w:proofErr w:type="gramEnd"/>
+      <w:r>
+        <w:rPr>
+          <w:color w:val="000000"/>
+        </w:rPr>
+        <w:t>(</w:t>
+      </w:r>
+      <w:proofErr w:type="spellStart"/>
+      <w:r>
+        <w:rPr>
+          <w:color w:val="000000"/>
+        </w:rPr>
+        <w:t>sortingAlgorithm</w:t>
+      </w:r>
+      <w:proofErr w:type="spellEnd"/>
+      <w:r>
+        <w:rPr>
+          <w:color w:val="000000"/>
+        </w:rPr>
+        <w:t>);</w:t>
+      </w:r>
+      <w:r>
+        <w:rPr>
+          <w:color w:val="000000"/>
+        </w:rPr>
+        <w:br/>
+        <w:t xml:space="preserve">Card </w:t>
+      </w:r>
+      <w:proofErr w:type="spellStart"/>
+      <w:r>
+        <w:rPr>
+          <w:color w:val="000000"/>
+        </w:rPr>
+        <w:t>tensOfHearts</w:t>
+      </w:r>
+      <w:proofErr w:type="spellEnd"/>
+      <w:r>
+        <w:rPr>
+          <w:color w:val="000000"/>
+        </w:rPr>
+        <w:t xml:space="preserve"> = </w:t>
+      </w:r>
+      <w:proofErr w:type="spellStart"/>
+      <w:r>
+        <w:rPr>
+          <w:color w:val="000000"/>
+        </w:rPr>
+        <w:t>Card.</w:t>
+      </w:r>
+      <w:r>
+        <w:rPr>
+          <w:i/>
+          <w:iCs/>
+          <w:color w:val="000000"/>
+        </w:rPr>
+        <w:t>getNumericCard</w:t>
+      </w:r>
+      <w:proofErr w:type="spellEnd"/>
+      <w:r>
+        <w:rPr>
+          <w:color w:val="000000"/>
+        </w:rPr>
+        <w:t>(</w:t>
+      </w:r>
+      <w:proofErr w:type="spellStart"/>
+      <w:r>
+        <w:rPr>
+          <w:color w:val="000000"/>
+        </w:rPr>
+        <w:t>Card.Suit.</w:t>
+      </w:r>
+      <w:r>
+        <w:rPr>
+          <w:b/>
+          <w:bCs/>
+          <w:i/>
+          <w:iCs/>
+          <w:color w:val="660E7A"/>
+        </w:rPr>
+        <w:t>HEART</w:t>
+      </w:r>
+      <w:proofErr w:type="spellEnd"/>
+      <w:r>
+        <w:rPr>
+          <w:color w:val="000000"/>
+        </w:rPr>
+        <w:t xml:space="preserve">, </w:t>
+      </w:r>
+      <w:r>
+        <w:rPr>
+          <w:color w:val="0000FF"/>
+        </w:rPr>
+        <w:t>10</w:t>
+      </w:r>
+      <w:r>
+        <w:rPr>
+          <w:color w:val="000000"/>
+        </w:rPr>
+        <w:t>);</w:t>
+      </w:r>
+      <w:r>
+        <w:rPr>
+          <w:color w:val="000000"/>
+        </w:rPr>
+        <w:br/>
+      </w:r>
+      <w:r>
+        <w:rPr>
+          <w:b/>
+          <w:bCs/>
+          <w:color w:val="000080"/>
+        </w:rPr>
+        <w:t xml:space="preserve">int </w:t>
+      </w:r>
+      <w:proofErr w:type="spellStart"/>
+      <w:r>
+        <w:rPr>
+          <w:color w:val="000000"/>
+        </w:rPr>
+        <w:t>foundIndex</w:t>
+      </w:r>
+      <w:proofErr w:type="spellEnd"/>
+      <w:r>
+        <w:rPr>
+          <w:color w:val="000000"/>
+        </w:rPr>
+        <w:t xml:space="preserve"> = </w:t>
+      </w:r>
+      <w:proofErr w:type="spellStart"/>
+      <w:r>
+        <w:rPr>
+          <w:color w:val="000000"/>
+        </w:rPr>
+        <w:t>Collections.</w:t>
+      </w:r>
+      <w:r>
+        <w:rPr>
+          <w:i/>
+          <w:iCs/>
+          <w:color w:val="000000"/>
+        </w:rPr>
+        <w:t>binarySearch</w:t>
+      </w:r>
+      <w:proofErr w:type="spellEnd"/>
+      <w:r>
+        <w:rPr>
+          <w:color w:val="000000"/>
+        </w:rPr>
+        <w:t xml:space="preserve">(deck, </w:t>
+      </w:r>
+      <w:proofErr w:type="spellStart"/>
+      <w:r>
+        <w:rPr>
+          <w:color w:val="000000"/>
+        </w:rPr>
+        <w:t>tensOfHearts</w:t>
+      </w:r>
+      <w:proofErr w:type="spellEnd"/>
+      <w:r>
+        <w:rPr>
+          <w:color w:val="000000"/>
+        </w:rPr>
+        <w:t xml:space="preserve">, </w:t>
+      </w:r>
+      <w:proofErr w:type="spellStart"/>
+      <w:r>
+        <w:rPr>
+          <w:color w:val="000000"/>
+        </w:rPr>
+        <w:t>sortingAlgorithm</w:t>
+      </w:r>
+      <w:proofErr w:type="spellEnd"/>
+      <w:r>
+        <w:rPr>
+          <w:color w:val="000000"/>
+        </w:rPr>
+        <w:t>);</w:t>
+      </w:r>
+      <w:r>
+        <w:rPr>
+          <w:color w:val="000000"/>
+        </w:rPr>
+        <w:br/>
+      </w:r>
+      <w:proofErr w:type="spellStart"/>
+      <w:r>
+        <w:rPr>
+          <w:color w:val="000000"/>
+        </w:rPr>
+        <w:t>System.</w:t>
+      </w:r>
+      <w:r>
+        <w:rPr>
+          <w:b/>
+          <w:bCs/>
+          <w:i/>
+          <w:iCs/>
+          <w:color w:val="660E7A"/>
+        </w:rPr>
+        <w:t>out</w:t>
+      </w:r>
+      <w:r>
+        <w:rPr>
+          <w:color w:val="000000"/>
+        </w:rPr>
+        <w:t>.println</w:t>
+      </w:r>
+      <w:proofErr w:type="spellEnd"/>
+      <w:r>
+        <w:rPr>
+          <w:color w:val="000000"/>
+        </w:rPr>
+        <w:t>(</w:t>
+      </w:r>
+      <w:r>
+        <w:rPr>
+          <w:b/>
+          <w:bCs/>
+          <w:color w:val="008000"/>
+        </w:rPr>
+        <w:t>"</w:t>
+      </w:r>
+      <w:proofErr w:type="spellStart"/>
+      <w:r>
+        <w:rPr>
+          <w:b/>
+          <w:bCs/>
+          <w:color w:val="008000"/>
+        </w:rPr>
+        <w:t>foundIndex</w:t>
+      </w:r>
+      <w:proofErr w:type="spellEnd"/>
+      <w:r>
+        <w:rPr>
+          <w:b/>
+          <w:bCs/>
+          <w:color w:val="008000"/>
+        </w:rPr>
+        <w:t xml:space="preserve"> = " </w:t>
+      </w:r>
+      <w:r>
+        <w:rPr>
+          <w:color w:val="000000"/>
+        </w:rPr>
+        <w:t xml:space="preserve">+ </w:t>
+      </w:r>
+      <w:proofErr w:type="spellStart"/>
+      <w:r>
+        <w:rPr>
+          <w:color w:val="000000"/>
+        </w:rPr>
+        <w:t>foundIndex</w:t>
+      </w:r>
+      <w:proofErr w:type="spellEnd"/>
+      <w:r>
+        <w:rPr>
+          <w:color w:val="000000"/>
+        </w:rPr>
+        <w:t>);</w:t>
+      </w:r>
+      <w:r>
+        <w:rPr>
+          <w:color w:val="000000"/>
+        </w:rPr>
+        <w:t>//</w:t>
+      </w:r>
+      <w:proofErr w:type="spellStart"/>
+      <w:r>
+        <w:rPr>
+          <w:color w:val="000000"/>
+        </w:rPr>
+        <w:t>foundIndex</w:t>
+      </w:r>
+      <w:proofErr w:type="spellEnd"/>
+      <w:r>
+        <w:rPr>
+          <w:color w:val="000000"/>
+        </w:rPr>
+        <w:t xml:space="preserve"> = 34</w:t>
+      </w:r>
+      <w:r>
+        <w:rPr>
+          <w:color w:val="000000"/>
+        </w:rPr>
+        <w:br/>
+      </w:r>
+      <w:proofErr w:type="spellStart"/>
+      <w:r>
+        <w:rPr>
+          <w:color w:val="000000"/>
+        </w:rPr>
+        <w:t>System.</w:t>
+      </w:r>
+      <w:r>
+        <w:rPr>
+          <w:b/>
+          <w:bCs/>
+          <w:i/>
+          <w:iCs/>
+          <w:color w:val="660E7A"/>
+        </w:rPr>
+        <w:t>out</w:t>
+      </w:r>
+      <w:r>
+        <w:rPr>
+          <w:color w:val="000000"/>
+        </w:rPr>
+        <w:t>.println</w:t>
+      </w:r>
+      <w:proofErr w:type="spellEnd"/>
+      <w:r>
+        <w:rPr>
+          <w:color w:val="000000"/>
+        </w:rPr>
+        <w:t>(</w:t>
+      </w:r>
+      <w:proofErr w:type="spellStart"/>
+      <w:r>
+        <w:rPr>
+          <w:color w:val="000000"/>
+        </w:rPr>
+        <w:t>deck.get</w:t>
+      </w:r>
+      <w:proofErr w:type="spellEnd"/>
+      <w:r>
+        <w:rPr>
+          <w:color w:val="000000"/>
+        </w:rPr>
+        <w:t>(</w:t>
+      </w:r>
+      <w:proofErr w:type="spellStart"/>
+      <w:r>
+        <w:rPr>
+          <w:color w:val="000000"/>
+        </w:rPr>
+        <w:t>foundIndex</w:t>
+      </w:r>
+      <w:proofErr w:type="spellEnd"/>
+      <w:r>
+        <w:rPr>
+          <w:color w:val="000000"/>
+        </w:rPr>
+        <w:t>));</w:t>
+      </w:r>
+      <w:r>
+        <w:rPr>
+          <w:color w:val="000000"/>
+        </w:rPr>
+        <w:t>//</w:t>
+      </w:r>
+      <w:r>
+        <w:t xml:space="preserve"> </w:t>
+      </w:r>
+      <w:r>
+        <w:rPr>
+          <w:color w:val="000000"/>
+        </w:rPr>
+        <w:t>10♥(8)</w:t>
+      </w:r>
+    </w:p>
+    <w:p>
+      <w:pPr>
+        <w:pStyle w:val="HTMLPreformatted"/>
+        <w:shd w:val="clear" w:color="auto" w:fill="FFFFFF"/>
+        <w:rPr>
+          <w:color w:val="000000"/>
+        </w:rPr>
+      </w:pPr>
+    </w:p>
+    <w:p>
+      <w:pPr>
+        <w:pStyle w:val="HTMLPreformatted"/>
+        <w:shd w:val="clear" w:color="auto" w:fill="FFFFFF"/>
+        <w:rPr>
+          <w:color w:val="000000"/>
+        </w:rPr>
+      </w:pPr>
+      <w:r>
+        <w:rPr>
+          <w:i/>
+          <w:iCs/>
+          <w:color w:val="808080"/>
+        </w:rPr>
+        <w:t xml:space="preserve">//we can acquire the same result </w:t>
+      </w:r>
+      <w:proofErr w:type="spellStart"/>
+      <w:r>
+        <w:rPr>
+          <w:i/>
+          <w:iCs/>
+          <w:color w:val="808080"/>
+        </w:rPr>
+        <w:t>evewn</w:t>
+      </w:r>
+      <w:proofErr w:type="spellEnd"/>
+      <w:r>
+        <w:rPr>
+          <w:i/>
+          <w:iCs/>
+          <w:color w:val="808080"/>
+        </w:rPr>
+        <w:t xml:space="preserve"> without sorting our list by using list's </w:t>
+      </w:r>
+      <w:proofErr w:type="spellStart"/>
+      <w:r>
+        <w:rPr>
+          <w:i/>
+          <w:iCs/>
+          <w:color w:val="808080"/>
+        </w:rPr>
+        <w:t>indexOf</w:t>
+      </w:r>
+      <w:proofErr w:type="spellEnd"/>
+      <w:r>
+        <w:rPr>
+          <w:i/>
+          <w:iCs/>
+          <w:color w:val="808080"/>
+        </w:rPr>
+        <w:t>()</w:t>
+      </w:r>
+      <w:r>
+        <w:rPr>
+          <w:i/>
+          <w:iCs/>
+          <w:color w:val="808080"/>
+        </w:rPr>
+        <w:br/>
+      </w:r>
+      <w:proofErr w:type="spellStart"/>
+      <w:r>
+        <w:rPr>
+          <w:color w:val="000000"/>
+        </w:rPr>
+        <w:t>System.</w:t>
+      </w:r>
+      <w:r>
+        <w:rPr>
+          <w:b/>
+          <w:bCs/>
+          <w:i/>
+          <w:iCs/>
+          <w:color w:val="660E7A"/>
+        </w:rPr>
+        <w:t>out</w:t>
+      </w:r>
+      <w:r>
+        <w:rPr>
+          <w:color w:val="000000"/>
+        </w:rPr>
+        <w:t>.println</w:t>
+      </w:r>
+      <w:proofErr w:type="spellEnd"/>
+      <w:r>
+        <w:rPr>
+          <w:color w:val="000000"/>
+        </w:rPr>
+        <w:t>(</w:t>
+      </w:r>
+      <w:r>
+        <w:rPr>
+          <w:b/>
+          <w:bCs/>
+          <w:color w:val="008000"/>
+        </w:rPr>
+        <w:t>"</w:t>
+      </w:r>
+      <w:proofErr w:type="spellStart"/>
+      <w:r>
+        <w:rPr>
+          <w:b/>
+          <w:bCs/>
+          <w:color w:val="008000"/>
+        </w:rPr>
+        <w:t>foundIndex</w:t>
+      </w:r>
+      <w:proofErr w:type="spellEnd"/>
+      <w:r>
+        <w:rPr>
+          <w:b/>
+          <w:bCs/>
+          <w:color w:val="008000"/>
+        </w:rPr>
+        <w:t xml:space="preserve"> = " </w:t>
+      </w:r>
+      <w:r>
+        <w:rPr>
+          <w:color w:val="000000"/>
+        </w:rPr>
+        <w:t xml:space="preserve">+ </w:t>
+      </w:r>
+      <w:proofErr w:type="spellStart"/>
+      <w:r>
+        <w:rPr>
+          <w:color w:val="000000"/>
+        </w:rPr>
+        <w:t>deck.indexOf</w:t>
+      </w:r>
+      <w:proofErr w:type="spellEnd"/>
+      <w:r>
+        <w:rPr>
+          <w:color w:val="000000"/>
+        </w:rPr>
+        <w:t>(</w:t>
+      </w:r>
+      <w:proofErr w:type="spellStart"/>
+      <w:r>
+        <w:rPr>
+          <w:color w:val="000000"/>
+        </w:rPr>
+        <w:t>tensOfHearts</w:t>
+      </w:r>
+      <w:proofErr w:type="spellEnd"/>
+      <w:r>
+        <w:rPr>
+          <w:color w:val="000000"/>
+        </w:rPr>
+        <w:t>));</w:t>
+      </w:r>
+      <w:r>
+        <w:rPr>
+          <w:color w:val="000000"/>
+        </w:rPr>
+        <w:t>/</w:t>
+      </w:r>
+      <w:r>
+        <w:rPr>
+          <w:color w:val="000000"/>
+        </w:rPr>
+        <w:t>/</w:t>
+      </w:r>
+      <w:proofErr w:type="spellStart"/>
+      <w:r>
+        <w:rPr>
+          <w:color w:val="000000"/>
+        </w:rPr>
+        <w:t>foundIndex</w:t>
+      </w:r>
+      <w:proofErr w:type="spellEnd"/>
+      <w:r>
+        <w:rPr>
+          <w:color w:val="000000"/>
+        </w:rPr>
+        <w:t xml:space="preserve"> = 34</w:t>
+      </w:r>
+    </w:p>
+    <w:p>
+      <w:pPr>
+        <w:pStyle w:val="HTMLPreformatted"/>
+        <w:shd w:val="clear" w:color="auto" w:fill="FFFFFF"/>
+        <w:rPr>
+          <w:color w:val="000000"/>
+        </w:rPr>
+      </w:pPr>
+    </w:p>
+    <w:p>
+      <w:pPr>
+        <w:pStyle w:val="HTMLPreformatted"/>
+        <w:shd w:val="clear" w:color="auto" w:fill="FFFFFF"/>
+        <w:rPr>
+          <w:rFonts w:asciiTheme="minorHAnsi" w:hAnsiTheme="minorHAnsi" w:cstheme="minorHAnsi"/>
+          <w:color w:val="000000"/>
+          <w:sz w:val="28"/>
+          <w:szCs w:val="28"/>
+        </w:rPr>
+      </w:pPr>
+    </w:p>
+    <w:p>
+      <w:pPr>
+        <w:pStyle w:val="HTMLPreformatted"/>
+        <w:shd w:val="clear" w:color="auto" w:fill="FFFFFF"/>
+        <w:rPr>
+          <w:color w:val="000000"/>
+        </w:rPr>
+      </w:pPr>
+    </w:p>
+    <w:p>
+      <w:pPr>
+        <w:pStyle w:val="HTMLPreformatted"/>
+        <w:shd w:val="clear" w:color="auto" w:fill="FFFFFF"/>
+        <w:rPr>
+          <w:rFonts w:asciiTheme="minorHAnsi" w:hAnsiTheme="minorHAnsi" w:cstheme="minorHAnsi"/>
+          <w:b/>
+          <w:bCs/>
+          <w:color w:val="000000"/>
+          <w:sz w:val="28"/>
+          <w:szCs w:val="28"/>
+          <w:u w:val="single"/>
+        </w:rPr>
+      </w:pPr>
+    </w:p>
+    <w:p>
+      <w:pPr>
+        <w:pStyle w:val="HTMLPreformatted"/>
+        <w:shd w:val="clear" w:color="auto" w:fill="FFFFFF"/>
+        <w:rPr>
+          <w:rFonts w:asciiTheme="minorHAnsi" w:hAnsiTheme="minorHAnsi" w:cstheme="minorHAnsi"/>
+          <w:color w:val="000000"/>
+          <w:sz w:val="32"/>
+          <w:szCs w:val="32"/>
+        </w:rPr>
+      </w:pPr>
+    </w:p>
+    <w:p>
+      <w:pPr>
+        <w:pStyle w:val="HTMLPreformatted"/>
+        <w:shd w:val="clear" w:color="auto" w:fill="FFFFFF"/>
+        <w:rPr>
+          <w:rFonts w:asciiTheme="minorHAnsi" w:hAnsiTheme="minorHAnsi" w:cstheme="minorHAnsi"/>
+          <w:color w:val="000000"/>
+          <w:sz w:val="32"/>
+          <w:szCs w:val="32"/>
+        </w:rPr>
+      </w:pPr>
+    </w:p>
+    <w:p>
+      <w:pPr>
+        <w:pStyle w:val="HTMLPreformatted"/>
+        <w:shd w:val="clear" w:color="auto" w:fill="FFFFFF"/>
+        <w:spacing w:line="276" w:lineRule="auto"/>
+        <w:rPr>
+          <w:rFonts w:asciiTheme="minorHAnsi" w:hAnsiTheme="minorHAnsi" w:cstheme="minorHAnsi"/>
+          <w:b/>
+          <w:bCs/>
+          <w:color w:val="000000" w:themeColor="text1"/>
+          <w:sz w:val="28"/>
+          <w:szCs w:val="28"/>
+          <w:u w:val="single"/>
+        </w:rPr>
+      </w:pPr>
     </w:p>
     <w:p>
       <w:pPr>

</xml_diff>